<commit_message>
alteração do caso de uso
alteração do caso segundo o diagrama de classe
</commit_message>
<xml_diff>
--- a/Caso de uso_Funcionario.docx
+++ b/Caso de uso_Funcionario.docx
@@ -330,7 +330,10 @@
       </w:r>
       <w:proofErr w:type="spellStart"/>
       <w:r>
-        <w:t>ConsultarCarro</w:t>
+        <w:t>Listar</w:t>
+      </w:r>
+      <w:r>
+        <w:t>Carro</w:t>
       </w:r>
       <w:proofErr w:type="spellEnd"/>
       <w:r>
@@ -340,21 +343,11 @@
     <w:p>
       <w:proofErr w:type="gramStart"/>
       <w:r>
-        <w:t>1.</w:t>
-      </w:r>
-      <w:proofErr w:type="gramEnd"/>
-      <w:r>
-        <w:t>Funcionário digita id do carro</w:t>
+        <w:t>1</w:t>
       </w:r>
       <w:r>
         <w:t>.</w:t>
       </w:r>
-    </w:p>
-    <w:p>
-      <w:proofErr w:type="gramStart"/>
-      <w:r>
-        <w:t>2.</w:t>
-      </w:r>
       <w:proofErr w:type="gramEnd"/>
       <w:r>
         <w:t xml:space="preserve">Funcionário </w:t>
@@ -365,13 +358,19 @@
       </w:r>
       <w:proofErr w:type="spellEnd"/>
       <w:r>
-        <w:t xml:space="preserve"> em consultar.</w:t>
-      </w:r>
-    </w:p>
-    <w:p>
-      <w:proofErr w:type="gramStart"/>
-      <w:r>
-        <w:t>3.</w:t>
+        <w:t xml:space="preserve"> em listar</w:t>
+      </w:r>
+      <w:r>
+        <w:t>.</w:t>
+      </w:r>
+    </w:p>
+    <w:p>
+      <w:proofErr w:type="gramStart"/>
+      <w:r>
+        <w:t>2</w:t>
+      </w:r>
+      <w:r>
+        <w:t>.</w:t>
       </w:r>
       <w:proofErr w:type="gramEnd"/>
       <w:r>
@@ -385,38 +384,17 @@
       </w:r>
     </w:p>
     <w:p>
-      <w:proofErr w:type="gramStart"/>
-      <w:r>
-        <w:t>4.</w:t>
-      </w:r>
-      <w:proofErr w:type="gramEnd"/>
-      <w:r>
-        <w:t>Se o id do carro</w:t>
-      </w:r>
-      <w:r>
-        <w:t xml:space="preserve"> </w:t>
-      </w:r>
-      <w:r>
-        <w:t xml:space="preserve"> for igual a do sistema</w:t>
-      </w:r>
-      <w:r>
-        <w:t xml:space="preserve"> retorna informação.</w:t>
-      </w:r>
-    </w:p>
-    <w:p>
-      <w:proofErr w:type="gramStart"/>
-      <w:r>
-        <w:t>5.</w:t>
-      </w:r>
-      <w:proofErr w:type="gramEnd"/>
-      <w:r>
-        <w:t>Se o id do carro</w:t>
-      </w:r>
-      <w:r>
-        <w:t xml:space="preserve"> </w:t>
-      </w:r>
-      <w:r>
-        <w:t xml:space="preserve"> não for igual a do sistema emite mensagem:”carro inexistente”.</w:t>
+      <w:r>
+        <w:t>3</w:t>
+      </w:r>
+      <w:r>
+        <w:t>.</w:t>
+      </w:r>
+      <w:r>
+        <w:t>Sistema retorna lista de carros</w:t>
+      </w:r>
+      <w:r>
+        <w:t>.</w:t>
       </w:r>
     </w:p>
     <w:p/>
@@ -425,6 +403,7 @@
     <w:p/>
     <w:p>
       <w:r>
+        <w:lastRenderedPageBreak/>
         <w:t xml:space="preserve"> </w:t>
       </w:r>
     </w:p>

</xml_diff>